<commit_message>
verken aan toepassing1 Decrypt the wallet
</commit_message>
<xml_diff>
--- a/Analyse/Analyse softwareproject.docx
+++ b/Analyse/Analyse softwareproject.docx
@@ -5577,6 +5577,29 @@
         </w:rPr>
         <w:t>Gebruiker krijgt versleutelingsmatrix</w:t>
       </w:r>
+      <w:r>
+        <w:rPr>
+          <w:rFonts w:ascii="Verdana Pro" w:eastAsia="Verdana Pro" w:hAnsi="Verdana Pro" w:cs="Verdana Pro"/>
+          <w:lang w:val="nl-BE"/>
+        </w:rPr>
+        <w:t>(</w:t>
+      </w:r>
+      <w:proofErr w:type="spellStart"/>
+      <w:r>
+        <w:rPr>
+          <w:rFonts w:ascii="Verdana Pro" w:eastAsia="Verdana Pro" w:hAnsi="Verdana Pro" w:cs="Verdana Pro"/>
+          <w:lang w:val="nl-BE"/>
+        </w:rPr>
+        <w:t>key</w:t>
+      </w:r>
+      <w:proofErr w:type="spellEnd"/>
+      <w:r>
+        <w:rPr>
+          <w:rFonts w:ascii="Verdana Pro" w:eastAsia="Verdana Pro" w:hAnsi="Verdana Pro" w:cs="Verdana Pro"/>
+          <w:lang w:val="nl-BE"/>
+        </w:rPr>
+        <w:t>)</w:t>
+      </w:r>
     </w:p>
     <w:p>
       <w:pPr>
@@ -5597,6 +5620,29 @@
         </w:rPr>
         <w:t>Gebruiker inverteert de versleutelingsmatrix</w:t>
       </w:r>
+      <w:r>
+        <w:rPr>
+          <w:rFonts w:ascii="Verdana Pro" w:eastAsia="Verdana Pro" w:hAnsi="Verdana Pro" w:cs="Verdana Pro"/>
+          <w:lang w:val="nl-BE"/>
+        </w:rPr>
+        <w:t>(</w:t>
+      </w:r>
+      <w:proofErr w:type="spellStart"/>
+      <w:r>
+        <w:rPr>
+          <w:rFonts w:ascii="Verdana Pro" w:eastAsia="Verdana Pro" w:hAnsi="Verdana Pro" w:cs="Verdana Pro"/>
+          <w:lang w:val="nl-BE"/>
+        </w:rPr>
+        <w:t>key</w:t>
+      </w:r>
+      <w:proofErr w:type="spellEnd"/>
+      <w:r>
+        <w:rPr>
+          <w:rFonts w:ascii="Verdana Pro" w:eastAsia="Verdana Pro" w:hAnsi="Verdana Pro" w:cs="Verdana Pro"/>
+          <w:lang w:val="nl-BE"/>
+        </w:rPr>
+        <w:t>)</w:t>
+      </w:r>
     </w:p>
     <w:p>
       <w:pPr>
@@ -5647,13 +5693,74 @@
         </w:rPr>
         <w:t xml:space="preserve"> </w:t>
       </w:r>
+      <w:r>
+        <w:rPr>
+          <w:rFonts w:ascii="Verdana Pro" w:eastAsia="Verdana Pro" w:hAnsi="Verdana Pro" w:cs="Verdana Pro"/>
+          <w:lang w:val="nl-BE"/>
+        </w:rPr>
+        <w:t>code</w:t>
+      </w:r>
+    </w:p>
+    <w:p>
+      <w:pPr>
+        <w:pStyle w:val="ListParagraph"/>
+        <w:numPr>
+          <w:ilvl w:val="1"/>
+          <w:numId w:val="1"/>
+        </w:numPr>
+        <w:rPr>
+          <w:rFonts w:ascii="Verdana Pro" w:eastAsia="Verdana Pro" w:hAnsi="Verdana Pro" w:cs="Verdana Pro"/>
+          <w:lang w:val="nl-BE"/>
+        </w:rPr>
+      </w:pPr>
+      <w:r>
+        <w:rPr>
+          <w:rFonts w:ascii="Verdana Pro" w:eastAsia="Verdana Pro" w:hAnsi="Verdana Pro" w:cs="Verdana Pro"/>
+          <w:lang w:val="nl-BE"/>
+        </w:rPr>
+        <w:t xml:space="preserve">Gebruiker geeft de juiste </w:t>
+      </w:r>
+      <w:r>
+        <w:rPr>
+          <w:rFonts w:ascii="Verdana Pro" w:eastAsia="Verdana Pro" w:hAnsi="Verdana Pro" w:cs="Verdana Pro"/>
+          <w:lang w:val="nl-BE"/>
+        </w:rPr>
+        <w:t>code</w:t>
+      </w:r>
+      <w:r>
+        <w:rPr>
+          <w:rFonts w:ascii="Verdana Pro" w:eastAsia="Verdana Pro" w:hAnsi="Verdana Pro" w:cs="Verdana Pro"/>
+          <w:lang w:val="nl-BE"/>
+        </w:rPr>
+        <w:t xml:space="preserve"> in</w:t>
+      </w:r>
+    </w:p>
+    <w:p>
+      <w:pPr>
+        <w:pStyle w:val="ListParagraph"/>
+        <w:numPr>
+          <w:ilvl w:val="1"/>
+          <w:numId w:val="1"/>
+        </w:numPr>
+        <w:rPr>
+          <w:rFonts w:ascii="Verdana Pro" w:eastAsia="Verdana Pro" w:hAnsi="Verdana Pro" w:cs="Verdana Pro"/>
+          <w:lang w:val="nl-BE"/>
+        </w:rPr>
+      </w:pPr>
+      <w:r>
+        <w:rPr>
+          <w:rFonts w:ascii="Verdana Pro" w:eastAsia="Verdana Pro" w:hAnsi="Verdana Pro" w:cs="Verdana Pro"/>
+          <w:lang w:val="nl-BE"/>
+        </w:rPr>
+        <w:t xml:space="preserve">Gebruiker krijgt </w:t>
+      </w:r>
       <w:proofErr w:type="spellStart"/>
       <w:r>
         <w:rPr>
           <w:rFonts w:ascii="Verdana Pro" w:eastAsia="Verdana Pro" w:hAnsi="Verdana Pro" w:cs="Verdana Pro"/>
           <w:lang w:val="nl-BE"/>
         </w:rPr>
-        <w:t>key</w:t>
+        <w:t>bitcoins</w:t>
       </w:r>
       <w:proofErr w:type="spellEnd"/>
     </w:p>
@@ -5661,6 +5768,26 @@
       <w:pPr>
         <w:pStyle w:val="ListParagraph"/>
         <w:numPr>
+          <w:ilvl w:val="0"/>
+          <w:numId w:val="1"/>
+        </w:numPr>
+        <w:rPr>
+          <w:rFonts w:ascii="Verdana Pro" w:eastAsia="Verdana Pro" w:hAnsi="Verdana Pro" w:cs="Verdana Pro"/>
+          <w:lang w:val="nl-BE"/>
+        </w:rPr>
+      </w:pPr>
+      <w:r>
+        <w:rPr>
+          <w:rFonts w:ascii="Verdana Pro" w:eastAsia="Verdana Pro" w:hAnsi="Verdana Pro" w:cs="Verdana Pro"/>
+          <w:lang w:val="nl-BE"/>
+        </w:rPr>
+        <w:t>Alternatief scenario</w:t>
+      </w:r>
+    </w:p>
+    <w:p>
+      <w:pPr>
+        <w:pStyle w:val="ListParagraph"/>
+        <w:numPr>
           <w:ilvl w:val="1"/>
           <w:numId w:val="1"/>
         </w:numPr>
@@ -5674,102 +5801,15 @@
           <w:rFonts w:ascii="Verdana Pro" w:eastAsia="Verdana Pro" w:hAnsi="Verdana Pro" w:cs="Verdana Pro"/>
           <w:lang w:val="nl-BE"/>
         </w:rPr>
-        <w:t xml:space="preserve">Gebruiker geeft de juiste </w:t>
-      </w:r>
-      <w:proofErr w:type="spellStart"/>
-      <w:r>
-        <w:rPr>
-          <w:rFonts w:ascii="Verdana Pro" w:eastAsia="Verdana Pro" w:hAnsi="Verdana Pro" w:cs="Verdana Pro"/>
-          <w:lang w:val="nl-BE"/>
-        </w:rPr>
-        <w:t>key</w:t>
-      </w:r>
-      <w:proofErr w:type="spellEnd"/>
-      <w:r>
-        <w:rPr>
-          <w:rFonts w:ascii="Verdana Pro" w:eastAsia="Verdana Pro" w:hAnsi="Verdana Pro" w:cs="Verdana Pro"/>
-          <w:lang w:val="nl-BE"/>
-        </w:rPr>
-        <w:t xml:space="preserve"> in</w:t>
-      </w:r>
-    </w:p>
-    <w:p>
-      <w:pPr>
-        <w:pStyle w:val="ListParagraph"/>
-        <w:numPr>
-          <w:ilvl w:val="1"/>
-          <w:numId w:val="1"/>
-        </w:numPr>
-        <w:rPr>
-          <w:rFonts w:ascii="Verdana Pro" w:eastAsia="Verdana Pro" w:hAnsi="Verdana Pro" w:cs="Verdana Pro"/>
-          <w:lang w:val="nl-BE"/>
-        </w:rPr>
-      </w:pPr>
-      <w:r>
-        <w:rPr>
-          <w:rFonts w:ascii="Verdana Pro" w:eastAsia="Verdana Pro" w:hAnsi="Verdana Pro" w:cs="Verdana Pro"/>
-          <w:lang w:val="nl-BE"/>
-        </w:rPr>
-        <w:t xml:space="preserve">Gebruiker krijgt </w:t>
-      </w:r>
-      <w:proofErr w:type="spellStart"/>
-      <w:r>
-        <w:rPr>
-          <w:rFonts w:ascii="Verdana Pro" w:eastAsia="Verdana Pro" w:hAnsi="Verdana Pro" w:cs="Verdana Pro"/>
-          <w:lang w:val="nl-BE"/>
-        </w:rPr>
-        <w:t>bitcoins</w:t>
-      </w:r>
-      <w:proofErr w:type="spellEnd"/>
-    </w:p>
-    <w:p>
-      <w:pPr>
-        <w:pStyle w:val="ListParagraph"/>
-        <w:numPr>
-          <w:ilvl w:val="0"/>
-          <w:numId w:val="1"/>
-        </w:numPr>
-        <w:rPr>
-          <w:rFonts w:ascii="Verdana Pro" w:eastAsia="Verdana Pro" w:hAnsi="Verdana Pro" w:cs="Verdana Pro"/>
-          <w:lang w:val="nl-BE"/>
-        </w:rPr>
-      </w:pPr>
-      <w:r>
-        <w:rPr>
-          <w:rFonts w:ascii="Verdana Pro" w:eastAsia="Verdana Pro" w:hAnsi="Verdana Pro" w:cs="Verdana Pro"/>
-          <w:lang w:val="nl-BE"/>
-        </w:rPr>
-        <w:t>Alternatief scenario</w:t>
-      </w:r>
-    </w:p>
-    <w:p>
-      <w:pPr>
-        <w:pStyle w:val="ListParagraph"/>
-        <w:numPr>
-          <w:ilvl w:val="1"/>
-          <w:numId w:val="1"/>
-        </w:numPr>
-        <w:rPr>
-          <w:rFonts w:ascii="Verdana Pro" w:eastAsia="Verdana Pro" w:hAnsi="Verdana Pro" w:cs="Verdana Pro"/>
-          <w:lang w:val="nl-BE"/>
-        </w:rPr>
-      </w:pPr>
-      <w:r>
-        <w:rPr>
-          <w:rFonts w:ascii="Verdana Pro" w:eastAsia="Verdana Pro" w:hAnsi="Verdana Pro" w:cs="Verdana Pro"/>
-          <w:lang w:val="nl-BE"/>
-        </w:rPr>
         <w:t xml:space="preserve">Gebruiker geeft verkeerde </w:t>
       </w:r>
-      <w:proofErr w:type="spellStart"/>
-      <w:r>
-        <w:rPr>
-          <w:rFonts w:ascii="Verdana Pro" w:eastAsia="Verdana Pro" w:hAnsi="Verdana Pro" w:cs="Verdana Pro"/>
-          <w:lang w:val="nl-BE"/>
-        </w:rPr>
-        <w:t>key</w:t>
-      </w:r>
-      <w:proofErr w:type="spellEnd"/>
+      <w:r>
+        <w:rPr>
+          <w:rFonts w:ascii="Verdana Pro" w:eastAsia="Verdana Pro" w:hAnsi="Verdana Pro" w:cs="Verdana Pro"/>
+          <w:lang w:val="nl-BE"/>
+        </w:rPr>
+        <w:t>code</w:t>
+      </w:r>
     </w:p>
     <w:p>
       <w:pPr>

</xml_diff>